<commit_message>
atualização da aula 7
resumo e dúvidas
</commit_message>
<xml_diff>
--- a/aula7/aula7.docx
+++ b/aula7/aula7.docx
@@ -5277,146 +5277,26 @@
           <w:bCs/>
           <w:color w:val="2F5496" w:themeColor="accent1" w:themeShade="BF"/>
         </w:rPr>
-        <w:t xml:space="preserve">for(let </w:t>
-      </w:r>
-      <w:proofErr w:type="spellStart"/>
-      <w:r>
-        <w:rPr>
-          <w:rFonts w:ascii="Times New Roman" w:hAnsi="Times New Roman" w:cs="Times New Roman"/>
-          <w:b/>
-          <w:bCs/>
-          <w:color w:val="2F5496" w:themeColor="accent1" w:themeShade="BF"/>
-        </w:rPr>
-        <w:t>iteracao</w:t>
-      </w:r>
-      <w:proofErr w:type="spellEnd"/>
-      <w:r>
-        <w:rPr>
-          <w:rFonts w:ascii="Times New Roman" w:hAnsi="Times New Roman" w:cs="Times New Roman"/>
-          <w:b/>
-          <w:bCs/>
-          <w:color w:val="2F5496" w:themeColor="accent1" w:themeShade="BF"/>
-        </w:rPr>
-        <w:t xml:space="preserve"> = 0; </w:t>
-      </w:r>
-      <w:proofErr w:type="spellStart"/>
-      <w:r>
-        <w:rPr>
-          <w:rFonts w:ascii="Times New Roman" w:hAnsi="Times New Roman" w:cs="Times New Roman"/>
-          <w:b/>
-          <w:bCs/>
-          <w:color w:val="2F5496" w:themeColor="accent1" w:themeShade="BF"/>
-        </w:rPr>
-        <w:t>iteracao</w:t>
-      </w:r>
-      <w:proofErr w:type="spellEnd"/>
-      <w:r>
-        <w:rPr>
-          <w:rFonts w:ascii="Times New Roman" w:hAnsi="Times New Roman" w:cs="Times New Roman"/>
-          <w:b/>
-          <w:bCs/>
-          <w:color w:val="2F5496" w:themeColor="accent1" w:themeShade="BF"/>
-        </w:rPr>
-        <w:t xml:space="preserve"> &lt; </w:t>
-      </w:r>
-      <w:proofErr w:type="spellStart"/>
-      <w:r>
-        <w:rPr>
-          <w:rFonts w:ascii="Times New Roman" w:hAnsi="Times New Roman" w:cs="Times New Roman"/>
-          <w:b/>
-          <w:bCs/>
-          <w:color w:val="2F5496" w:themeColor="accent1" w:themeShade="BF"/>
-        </w:rPr>
-        <w:t>numeros.length</w:t>
-      </w:r>
-      <w:proofErr w:type="spellEnd"/>
-      <w:r>
-        <w:rPr>
-          <w:rFonts w:ascii="Times New Roman" w:hAnsi="Times New Roman" w:cs="Times New Roman"/>
-          <w:b/>
-          <w:bCs/>
-          <w:color w:val="2F5496" w:themeColor="accent1" w:themeShade="BF"/>
-        </w:rPr>
-        <w:t xml:space="preserve"> ; </w:t>
-      </w:r>
-      <w:proofErr w:type="spellStart"/>
-      <w:r>
-        <w:rPr>
-          <w:rFonts w:ascii="Times New Roman" w:hAnsi="Times New Roman" w:cs="Times New Roman"/>
-          <w:b/>
-          <w:bCs/>
-          <w:color w:val="2F5496" w:themeColor="accent1" w:themeShade="BF"/>
-        </w:rPr>
-        <w:t>iteracao</w:t>
-      </w:r>
-      <w:proofErr w:type="spellEnd"/>
-      <w:r>
-        <w:rPr>
-          <w:rFonts w:ascii="Times New Roman" w:hAnsi="Times New Roman" w:cs="Times New Roman"/>
-          <w:b/>
-          <w:bCs/>
-          <w:color w:val="2F5496" w:themeColor="accent1" w:themeShade="BF"/>
-        </w:rPr>
-        <w:t>++){</w:t>
-      </w:r>
-    </w:p>
-    <w:p>
-      <w:pPr>
-        <w:rPr>
-          <w:rFonts w:ascii="Times New Roman" w:hAnsi="Times New Roman" w:cs="Times New Roman"/>
-          <w:b/>
-          <w:bCs/>
-          <w:color w:val="2F5496" w:themeColor="accent1" w:themeShade="BF"/>
-        </w:rPr>
-      </w:pPr>
-      <w:r>
-        <w:rPr>
-          <w:rFonts w:ascii="Times New Roman" w:hAnsi="Times New Roman" w:cs="Times New Roman"/>
-          <w:b/>
-          <w:bCs/>
-          <w:color w:val="2F5496" w:themeColor="accent1" w:themeShade="BF"/>
-        </w:rPr>
-        <w:t xml:space="preserve">    console.log(`Vetor ${</w:t>
-      </w:r>
-      <w:proofErr w:type="spellStart"/>
-      <w:r>
-        <w:rPr>
-          <w:rFonts w:ascii="Times New Roman" w:hAnsi="Times New Roman" w:cs="Times New Roman"/>
-          <w:b/>
-          <w:bCs/>
-          <w:color w:val="2F5496" w:themeColor="accent1" w:themeShade="BF"/>
-        </w:rPr>
-        <w:t>numeros</w:t>
-      </w:r>
-      <w:proofErr w:type="spellEnd"/>
-      <w:r>
-        <w:rPr>
-          <w:rFonts w:ascii="Times New Roman" w:hAnsi="Times New Roman" w:cs="Times New Roman"/>
-          <w:b/>
-          <w:bCs/>
-          <w:color w:val="2F5496" w:themeColor="accent1" w:themeShade="BF"/>
-        </w:rPr>
-        <w:t>[</w:t>
-      </w:r>
-      <w:proofErr w:type="spellStart"/>
-      <w:r>
-        <w:rPr>
-          <w:rFonts w:ascii="Times New Roman" w:hAnsi="Times New Roman" w:cs="Times New Roman"/>
-          <w:b/>
-          <w:bCs/>
-          <w:color w:val="2F5496" w:themeColor="accent1" w:themeShade="BF"/>
-        </w:rPr>
-        <w:t>iteracao</w:t>
-      </w:r>
-      <w:proofErr w:type="spellEnd"/>
-      <w:r>
-        <w:rPr>
-          <w:rFonts w:ascii="Times New Roman" w:hAnsi="Times New Roman" w:cs="Times New Roman"/>
-          <w:b/>
-          <w:bCs/>
-          <w:color w:val="2F5496" w:themeColor="accent1" w:themeShade="BF"/>
-        </w:rPr>
-        <w:t>]}`)</w:t>
+        <w:t>for(let iteracao = 0; iteracao &lt; numeros.length ; iteracao++){</w:t>
+      </w:r>
+    </w:p>
+    <w:p>
+      <w:pPr>
+        <w:rPr>
+          <w:rFonts w:ascii="Times New Roman" w:hAnsi="Times New Roman" w:cs="Times New Roman"/>
+          <w:b/>
+          <w:bCs/>
+          <w:color w:val="2F5496" w:themeColor="accent1" w:themeShade="BF"/>
+        </w:rPr>
+      </w:pPr>
+      <w:r>
+        <w:rPr>
+          <w:rFonts w:ascii="Times New Roman" w:hAnsi="Times New Roman" w:cs="Times New Roman"/>
+          <w:b/>
+          <w:bCs/>
+          <w:color w:val="2F5496" w:themeColor="accent1" w:themeShade="BF"/>
+        </w:rPr>
+        <w:t xml:space="preserve">    console.log(`Vetor ${numeros[iteracao]}`)</w:t>
       </w:r>
     </w:p>
     <w:p>
@@ -5504,27 +5384,7 @@
           <w:bCs/>
           <w:color w:val="2F5496" w:themeColor="accent1" w:themeShade="BF"/>
         </w:rPr>
-        <w:t xml:space="preserve">let </w:t>
-      </w:r>
-      <w:proofErr w:type="spellStart"/>
-      <w:r>
-        <w:rPr>
-          <w:rFonts w:ascii="Times New Roman" w:hAnsi="Times New Roman" w:cs="Times New Roman"/>
-          <w:b/>
-          <w:bCs/>
-          <w:color w:val="2F5496" w:themeColor="accent1" w:themeShade="BF"/>
-        </w:rPr>
-        <w:t>meuVetor</w:t>
-      </w:r>
-      <w:proofErr w:type="spellEnd"/>
-      <w:r>
-        <w:rPr>
-          <w:rFonts w:ascii="Times New Roman" w:hAnsi="Times New Roman" w:cs="Times New Roman"/>
-          <w:b/>
-          <w:bCs/>
-          <w:color w:val="2F5496" w:themeColor="accent1" w:themeShade="BF"/>
-        </w:rPr>
-        <w:t>: number[] = [1, 2, 3];</w:t>
+        <w:t>let meuVetor: number[] = [1, 2, 3];</w:t>
       </w:r>
     </w:p>
     <w:p>
@@ -5555,94 +5415,52 @@
           <w:color w:val="2F5496" w:themeColor="accent1" w:themeShade="BF"/>
         </w:rPr>
       </w:pPr>
-      <w:proofErr w:type="spellStart"/>
-      <w:r>
-        <w:rPr>
-          <w:rFonts w:ascii="Times New Roman" w:hAnsi="Times New Roman" w:cs="Times New Roman"/>
-          <w:b/>
-          <w:bCs/>
-          <w:color w:val="2F5496" w:themeColor="accent1" w:themeShade="BF"/>
-        </w:rPr>
-        <w:t>meuVetor</w:t>
-      </w:r>
-      <w:proofErr w:type="spellEnd"/>
-      <w:r>
-        <w:rPr>
-          <w:rFonts w:ascii="Times New Roman" w:hAnsi="Times New Roman" w:cs="Times New Roman"/>
-          <w:b/>
-          <w:bCs/>
-          <w:color w:val="2F5496" w:themeColor="accent1" w:themeShade="BF"/>
-        </w:rPr>
-        <w:t>[3] = 4;</w:t>
-      </w:r>
-    </w:p>
-    <w:p>
-      <w:pPr>
-        <w:rPr>
-          <w:rFonts w:ascii="Times New Roman" w:hAnsi="Times New Roman" w:cs="Times New Roman"/>
-          <w:b/>
-          <w:bCs/>
-          <w:color w:val="2F5496" w:themeColor="accent1" w:themeShade="BF"/>
-        </w:rPr>
-      </w:pPr>
-      <w:proofErr w:type="spellStart"/>
-      <w:r>
-        <w:rPr>
-          <w:rFonts w:ascii="Times New Roman" w:hAnsi="Times New Roman" w:cs="Times New Roman"/>
-          <w:b/>
-          <w:bCs/>
-          <w:color w:val="2F5496" w:themeColor="accent1" w:themeShade="BF"/>
-        </w:rPr>
-        <w:t>meuVetor</w:t>
-      </w:r>
-      <w:proofErr w:type="spellEnd"/>
-      <w:r>
-        <w:rPr>
-          <w:rFonts w:ascii="Times New Roman" w:hAnsi="Times New Roman" w:cs="Times New Roman"/>
-          <w:b/>
-          <w:bCs/>
-          <w:color w:val="2F5496" w:themeColor="accent1" w:themeShade="BF"/>
-        </w:rPr>
-        <w:t>[4] = 5;</w:t>
-      </w:r>
-    </w:p>
-    <w:p>
-      <w:pPr>
-        <w:rPr>
-          <w:rFonts w:ascii="Times New Roman" w:hAnsi="Times New Roman" w:cs="Times New Roman"/>
-          <w:b/>
-          <w:bCs/>
-          <w:color w:val="2F5496" w:themeColor="accent1" w:themeShade="BF"/>
-        </w:rPr>
-      </w:pPr>
-      <w:r>
-        <w:rPr>
-          <w:rFonts w:ascii="Times New Roman" w:hAnsi="Times New Roman" w:cs="Times New Roman"/>
-          <w:b/>
-          <w:bCs/>
-          <w:color w:val="2F5496" w:themeColor="accent1" w:themeShade="BF"/>
-        </w:rPr>
-        <w:t>console.log(</w:t>
-      </w:r>
-      <w:proofErr w:type="spellStart"/>
-      <w:r>
-        <w:rPr>
-          <w:rFonts w:ascii="Times New Roman" w:hAnsi="Times New Roman" w:cs="Times New Roman"/>
-          <w:b/>
-          <w:bCs/>
-          <w:color w:val="2F5496" w:themeColor="accent1" w:themeShade="BF"/>
-        </w:rPr>
-        <w:t>meuVetor</w:t>
-      </w:r>
-      <w:proofErr w:type="spellEnd"/>
-      <w:r>
-        <w:rPr>
-          <w:rFonts w:ascii="Times New Roman" w:hAnsi="Times New Roman" w:cs="Times New Roman"/>
-          <w:b/>
-          <w:bCs/>
-          <w:color w:val="2F5496" w:themeColor="accent1" w:themeShade="BF"/>
-        </w:rPr>
-        <w:t>);  // Saída: [1, 2, 3, 4, 5]</w:t>
+      <w:r>
+        <w:rPr>
+          <w:rFonts w:ascii="Times New Roman" w:hAnsi="Times New Roman" w:cs="Times New Roman"/>
+          <w:b/>
+          <w:bCs/>
+          <w:color w:val="2F5496" w:themeColor="accent1" w:themeShade="BF"/>
+        </w:rPr>
+        <w:t>meuVetor[3] = 4;</w:t>
+      </w:r>
+    </w:p>
+    <w:p>
+      <w:pPr>
+        <w:rPr>
+          <w:rFonts w:ascii="Times New Roman" w:hAnsi="Times New Roman" w:cs="Times New Roman"/>
+          <w:b/>
+          <w:bCs/>
+          <w:color w:val="2F5496" w:themeColor="accent1" w:themeShade="BF"/>
+        </w:rPr>
+      </w:pPr>
+      <w:r>
+        <w:rPr>
+          <w:rFonts w:ascii="Times New Roman" w:hAnsi="Times New Roman" w:cs="Times New Roman"/>
+          <w:b/>
+          <w:bCs/>
+          <w:color w:val="2F5496" w:themeColor="accent1" w:themeShade="BF"/>
+        </w:rPr>
+        <w:t>meuVetor[4] = 5;</w:t>
+      </w:r>
+    </w:p>
+    <w:p>
+      <w:pPr>
+        <w:rPr>
+          <w:rFonts w:ascii="Times New Roman" w:hAnsi="Times New Roman" w:cs="Times New Roman"/>
+          <w:b/>
+          <w:bCs/>
+          <w:color w:val="2F5496" w:themeColor="accent1" w:themeShade="BF"/>
+        </w:rPr>
+      </w:pPr>
+      <w:r>
+        <w:rPr>
+          <w:rFonts w:ascii="Times New Roman" w:hAnsi="Times New Roman" w:cs="Times New Roman"/>
+          <w:b/>
+          <w:bCs/>
+          <w:color w:val="2F5496" w:themeColor="accent1" w:themeShade="BF"/>
+        </w:rPr>
+        <w:t>console.log(meuVetor);  // Saída: [1, 2, 3, 4, 5]</w:t>
       </w:r>
     </w:p>
     <w:p>
@@ -5672,7 +5490,6 @@
         </w:rPr>
         <w:t xml:space="preserve">como inserir valores utilizando o </w:t>
       </w:r>
-      <w:proofErr w:type="spellStart"/>
       <w:r>
         <w:rPr>
           <w:rFonts w:ascii="Times New Roman" w:eastAsia="Times New Roman" w:hAnsi="Times New Roman" w:cs="Times New Roman"/>
@@ -5683,45 +5500,24 @@
         </w:rPr>
         <w:t>push</w:t>
       </w:r>
-      <w:proofErr w:type="spellEnd"/>
-    </w:p>
-    <w:p>
-      <w:pPr>
-        <w:rPr>
-          <w:rFonts w:ascii="Times New Roman" w:hAnsi="Times New Roman" w:cs="Times New Roman"/>
-          <w:b/>
-          <w:bCs/>
-          <w:color w:val="2F5496" w:themeColor="accent1" w:themeShade="BF"/>
-        </w:rPr>
-      </w:pPr>
-      <w:r>
-        <w:rPr>
-          <w:rFonts w:ascii="Times New Roman" w:hAnsi="Times New Roman" w:cs="Times New Roman"/>
-          <w:b/>
-          <w:bCs/>
-          <w:color w:val="2F5496" w:themeColor="accent1" w:themeShade="BF"/>
-        </w:rPr>
-        <w:t xml:space="preserve">let </w:t>
-      </w:r>
-      <w:proofErr w:type="spellStart"/>
-      <w:r>
-        <w:rPr>
-          <w:rFonts w:ascii="Times New Roman" w:hAnsi="Times New Roman" w:cs="Times New Roman"/>
-          <w:b/>
-          <w:bCs/>
-          <w:color w:val="2F5496" w:themeColor="accent1" w:themeShade="BF"/>
-        </w:rPr>
-        <w:t>meuVetor</w:t>
-      </w:r>
-      <w:proofErr w:type="spellEnd"/>
-      <w:r>
-        <w:rPr>
-          <w:rFonts w:ascii="Times New Roman" w:hAnsi="Times New Roman" w:cs="Times New Roman"/>
-          <w:b/>
-          <w:bCs/>
-          <w:color w:val="2F5496" w:themeColor="accent1" w:themeShade="BF"/>
-        </w:rPr>
-        <w:t>: number[] = [1, 2, 3];</w:t>
+    </w:p>
+    <w:p>
+      <w:pPr>
+        <w:rPr>
+          <w:rFonts w:ascii="Times New Roman" w:hAnsi="Times New Roman" w:cs="Times New Roman"/>
+          <w:b/>
+          <w:bCs/>
+          <w:color w:val="2F5496" w:themeColor="accent1" w:themeShade="BF"/>
+        </w:rPr>
+      </w:pPr>
+      <w:r>
+        <w:rPr>
+          <w:rFonts w:ascii="Times New Roman" w:hAnsi="Times New Roman" w:cs="Times New Roman"/>
+          <w:b/>
+          <w:bCs/>
+          <w:color w:val="2F5496" w:themeColor="accent1" w:themeShade="BF"/>
+        </w:rPr>
+        <w:t>let meuVetor: number[] = [1, 2, 3];</w:t>
       </w:r>
     </w:p>
     <w:p>
@@ -5752,183 +5548,90 @@
           <w:color w:val="2F5496" w:themeColor="accent1" w:themeShade="BF"/>
         </w:rPr>
       </w:pPr>
-      <w:proofErr w:type="spellStart"/>
-      <w:r>
-        <w:rPr>
-          <w:rFonts w:ascii="Times New Roman" w:hAnsi="Times New Roman" w:cs="Times New Roman"/>
-          <w:b/>
-          <w:bCs/>
-          <w:color w:val="2F5496" w:themeColor="accent1" w:themeShade="BF"/>
-        </w:rPr>
-        <w:t>meuVetor.push</w:t>
-      </w:r>
-      <w:proofErr w:type="spellEnd"/>
-      <w:r>
-        <w:rPr>
-          <w:rFonts w:ascii="Times New Roman" w:hAnsi="Times New Roman" w:cs="Times New Roman"/>
-          <w:b/>
-          <w:bCs/>
-          <w:color w:val="2F5496" w:themeColor="accent1" w:themeShade="BF"/>
-        </w:rPr>
-        <w:t>(4);</w:t>
-      </w:r>
-    </w:p>
-    <w:p>
-      <w:pPr>
-        <w:rPr>
-          <w:rFonts w:ascii="Times New Roman" w:hAnsi="Times New Roman" w:cs="Times New Roman"/>
-          <w:b/>
-          <w:bCs/>
-          <w:color w:val="2F5496" w:themeColor="accent1" w:themeShade="BF"/>
-        </w:rPr>
-      </w:pPr>
-      <w:proofErr w:type="spellStart"/>
-      <w:r>
-        <w:rPr>
-          <w:rFonts w:ascii="Times New Roman" w:hAnsi="Times New Roman" w:cs="Times New Roman"/>
-          <w:b/>
-          <w:bCs/>
-          <w:color w:val="2F5496" w:themeColor="accent1" w:themeShade="BF"/>
-        </w:rPr>
-        <w:t>meuVetor.push</w:t>
-      </w:r>
-      <w:proofErr w:type="spellEnd"/>
-      <w:r>
-        <w:rPr>
-          <w:rFonts w:ascii="Times New Roman" w:hAnsi="Times New Roman" w:cs="Times New Roman"/>
-          <w:b/>
-          <w:bCs/>
-          <w:color w:val="2F5496" w:themeColor="accent1" w:themeShade="BF"/>
-        </w:rPr>
-        <w:t>(5);</w:t>
-      </w:r>
-    </w:p>
-    <w:p>
-      <w:pPr>
-        <w:rPr>
-          <w:rFonts w:ascii="Times New Roman" w:hAnsi="Times New Roman" w:cs="Times New Roman"/>
-          <w:b/>
-          <w:bCs/>
-          <w:color w:val="2F5496" w:themeColor="accent1" w:themeShade="BF"/>
-        </w:rPr>
-      </w:pPr>
-      <w:r>
-        <w:rPr>
-          <w:rFonts w:ascii="Times New Roman" w:hAnsi="Times New Roman" w:cs="Times New Roman"/>
-          <w:b/>
-          <w:bCs/>
-          <w:color w:val="2F5496" w:themeColor="accent1" w:themeShade="BF"/>
-        </w:rPr>
-        <w:t>console.log(</w:t>
-      </w:r>
-      <w:proofErr w:type="spellStart"/>
-      <w:r>
-        <w:rPr>
-          <w:rFonts w:ascii="Times New Roman" w:hAnsi="Times New Roman" w:cs="Times New Roman"/>
-          <w:b/>
-          <w:bCs/>
-          <w:color w:val="2F5496" w:themeColor="accent1" w:themeShade="BF"/>
-        </w:rPr>
-        <w:t>meuVetor</w:t>
-      </w:r>
-      <w:proofErr w:type="spellEnd"/>
-      <w:r>
-        <w:rPr>
-          <w:rFonts w:ascii="Times New Roman" w:hAnsi="Times New Roman" w:cs="Times New Roman"/>
-          <w:b/>
-          <w:bCs/>
-          <w:color w:val="2F5496" w:themeColor="accent1" w:themeShade="BF"/>
-        </w:rPr>
-        <w:t>);  // Saída: [1, 2, 3, 4, 5]</w:t>
-      </w:r>
-    </w:p>
-    <w:p>
-      <w:pPr>
-        <w:rPr>
-          <w:rFonts w:ascii="Times New Roman" w:hAnsi="Times New Roman" w:cs="Times New Roman"/>
-          <w:b/>
-          <w:bCs/>
-          <w:color w:val="2F5496" w:themeColor="accent1" w:themeShade="BF"/>
-        </w:rPr>
-      </w:pPr>
-      <w:proofErr w:type="spellStart"/>
-      <w:r>
-        <w:rPr>
-          <w:rFonts w:ascii="Times New Roman" w:hAnsi="Times New Roman" w:cs="Times New Roman"/>
-          <w:b/>
-          <w:bCs/>
-          <w:color w:val="2F5496" w:themeColor="accent1" w:themeShade="BF"/>
-        </w:rPr>
-        <w:t>meuVetor.forEach</w:t>
-      </w:r>
-      <w:proofErr w:type="spellEnd"/>
-      <w:r>
-        <w:rPr>
-          <w:rFonts w:ascii="Times New Roman" w:hAnsi="Times New Roman" w:cs="Times New Roman"/>
-          <w:b/>
-          <w:bCs/>
-          <w:color w:val="2F5496" w:themeColor="accent1" w:themeShade="BF"/>
-        </w:rPr>
-        <w:t>(</w:t>
-      </w:r>
-      <w:proofErr w:type="spellStart"/>
-      <w:r>
-        <w:rPr>
-          <w:rFonts w:ascii="Times New Roman" w:hAnsi="Times New Roman" w:cs="Times New Roman"/>
-          <w:b/>
-          <w:bCs/>
-          <w:color w:val="2F5496" w:themeColor="accent1" w:themeShade="BF"/>
-        </w:rPr>
-        <w:t>element</w:t>
-      </w:r>
-      <w:proofErr w:type="spellEnd"/>
-      <w:r>
-        <w:rPr>
-          <w:rFonts w:ascii="Times New Roman" w:hAnsi="Times New Roman" w:cs="Times New Roman"/>
-          <w:b/>
-          <w:bCs/>
-          <w:color w:val="2F5496" w:themeColor="accent1" w:themeShade="BF"/>
-        </w:rPr>
-        <w:t xml:space="preserve"> =&gt; {</w:t>
-      </w:r>
-    </w:p>
-    <w:p>
-      <w:pPr>
-        <w:rPr>
-          <w:rFonts w:ascii="Times New Roman" w:hAnsi="Times New Roman" w:cs="Times New Roman"/>
-          <w:b/>
-          <w:bCs/>
-          <w:color w:val="2F5496" w:themeColor="accent1" w:themeShade="BF"/>
-        </w:rPr>
-      </w:pPr>
-      <w:r>
-        <w:rPr>
-          <w:rFonts w:ascii="Times New Roman" w:hAnsi="Times New Roman" w:cs="Times New Roman"/>
-          <w:b/>
-          <w:bCs/>
-          <w:color w:val="2F5496" w:themeColor="accent1" w:themeShade="BF"/>
-        </w:rPr>
-        <w:t>console.log(</w:t>
-      </w:r>
-      <w:proofErr w:type="spellStart"/>
-      <w:r>
-        <w:rPr>
-          <w:rFonts w:ascii="Times New Roman" w:hAnsi="Times New Roman" w:cs="Times New Roman"/>
-          <w:b/>
-          <w:bCs/>
-          <w:color w:val="2F5496" w:themeColor="accent1" w:themeShade="BF"/>
-        </w:rPr>
-        <w:t>element</w:t>
-      </w:r>
-      <w:proofErr w:type="spellEnd"/>
-      <w:r>
-        <w:rPr>
-          <w:rFonts w:ascii="Times New Roman" w:hAnsi="Times New Roman" w:cs="Times New Roman"/>
-          <w:b/>
-          <w:bCs/>
-          <w:color w:val="2F5496" w:themeColor="accent1" w:themeShade="BF"/>
-        </w:rPr>
-        <w:t>)</w:t>
+      <w:r>
+        <w:rPr>
+          <w:rFonts w:ascii="Times New Roman" w:hAnsi="Times New Roman" w:cs="Times New Roman"/>
+          <w:b/>
+          <w:bCs/>
+          <w:color w:val="2F5496" w:themeColor="accent1" w:themeShade="BF"/>
+        </w:rPr>
+        <w:t>meuVetor.push(4);</w:t>
+      </w:r>
+    </w:p>
+    <w:p>
+      <w:pPr>
+        <w:rPr>
+          <w:rFonts w:ascii="Times New Roman" w:hAnsi="Times New Roman" w:cs="Times New Roman"/>
+          <w:b/>
+          <w:bCs/>
+          <w:color w:val="2F5496" w:themeColor="accent1" w:themeShade="BF"/>
+        </w:rPr>
+      </w:pPr>
+      <w:r>
+        <w:rPr>
+          <w:rFonts w:ascii="Times New Roman" w:hAnsi="Times New Roman" w:cs="Times New Roman"/>
+          <w:b/>
+          <w:bCs/>
+          <w:color w:val="2F5496" w:themeColor="accent1" w:themeShade="BF"/>
+        </w:rPr>
+        <w:t>meuVetor.push(5);</w:t>
+      </w:r>
+    </w:p>
+    <w:p>
+      <w:pPr>
+        <w:rPr>
+          <w:rFonts w:ascii="Times New Roman" w:hAnsi="Times New Roman" w:cs="Times New Roman"/>
+          <w:b/>
+          <w:bCs/>
+          <w:color w:val="2F5496" w:themeColor="accent1" w:themeShade="BF"/>
+        </w:rPr>
+      </w:pPr>
+      <w:r>
+        <w:rPr>
+          <w:rFonts w:ascii="Times New Roman" w:hAnsi="Times New Roman" w:cs="Times New Roman"/>
+          <w:b/>
+          <w:bCs/>
+          <w:color w:val="2F5496" w:themeColor="accent1" w:themeShade="BF"/>
+        </w:rPr>
+        <w:t>console.log(meuVetor);  // Saída: [1, 2, 3, 4, 5]</w:t>
+      </w:r>
+    </w:p>
+    <w:p>
+      <w:pPr>
+        <w:rPr>
+          <w:rFonts w:ascii="Times New Roman" w:hAnsi="Times New Roman" w:cs="Times New Roman"/>
+          <w:b/>
+          <w:bCs/>
+          <w:color w:val="2F5496" w:themeColor="accent1" w:themeShade="BF"/>
+        </w:rPr>
+      </w:pPr>
+      <w:r>
+        <w:rPr>
+          <w:rFonts w:ascii="Times New Roman" w:hAnsi="Times New Roman" w:cs="Times New Roman"/>
+          <w:b/>
+          <w:bCs/>
+          <w:color w:val="2F5496" w:themeColor="accent1" w:themeShade="BF"/>
+        </w:rPr>
+        <w:t>meuVetor.forEach(element =&gt; {</w:t>
+      </w:r>
+    </w:p>
+    <w:p>
+      <w:pPr>
+        <w:rPr>
+          <w:rFonts w:ascii="Times New Roman" w:hAnsi="Times New Roman" w:cs="Times New Roman"/>
+          <w:b/>
+          <w:bCs/>
+          <w:color w:val="2F5496" w:themeColor="accent1" w:themeShade="BF"/>
+        </w:rPr>
+      </w:pPr>
+      <w:r>
+        <w:rPr>
+          <w:rFonts w:ascii="Times New Roman" w:hAnsi="Times New Roman" w:cs="Times New Roman"/>
+          <w:b/>
+          <w:bCs/>
+          <w:color w:val="2F5496" w:themeColor="accent1" w:themeShade="BF"/>
+        </w:rPr>
+        <w:t>console.log(element)</w:t>
       </w:r>
     </w:p>
     <w:p>
@@ -5966,9 +5669,8 @@
           <w:bCs/>
           <w:color w:val="FF0000"/>
         </w:rPr>
-        <w:t xml:space="preserve">Usando o </w:t>
-      </w:r>
-      <w:proofErr w:type="spellStart"/>
+        <w:t>Usando o unshift</w:t>
+      </w:r>
       <w:r>
         <w:rPr>
           <w:rFonts w:ascii="Times New Roman" w:hAnsi="Times New Roman" w:cs="Times New Roman"/>
@@ -5976,86 +5678,45 @@
           <w:bCs/>
           <w:color w:val="FF0000"/>
         </w:rPr>
-        <w:t>unshift</w:t>
-      </w:r>
-      <w:proofErr w:type="spellEnd"/>
-    </w:p>
-    <w:p>
-      <w:pPr>
-        <w:rPr>
-          <w:rFonts w:ascii="Times New Roman" w:hAnsi="Times New Roman" w:cs="Times New Roman"/>
-          <w:b/>
-          <w:bCs/>
-          <w:color w:val="2F5496" w:themeColor="accent1" w:themeShade="BF"/>
-        </w:rPr>
-      </w:pPr>
-      <w:r>
-        <w:rPr>
-          <w:rFonts w:ascii="Times New Roman" w:hAnsi="Times New Roman" w:cs="Times New Roman"/>
-          <w:b/>
-          <w:bCs/>
-          <w:color w:val="2F5496" w:themeColor="accent1" w:themeShade="BF"/>
-        </w:rPr>
-        <w:t xml:space="preserve">let </w:t>
-      </w:r>
-      <w:proofErr w:type="spellStart"/>
-      <w:r>
-        <w:rPr>
-          <w:rFonts w:ascii="Times New Roman" w:hAnsi="Times New Roman" w:cs="Times New Roman"/>
-          <w:b/>
-          <w:bCs/>
-          <w:color w:val="2F5496" w:themeColor="accent1" w:themeShade="BF"/>
-        </w:rPr>
-        <w:t>meuVetor</w:t>
-      </w:r>
-      <w:proofErr w:type="spellEnd"/>
-      <w:r>
-        <w:rPr>
-          <w:rFonts w:ascii="Times New Roman" w:hAnsi="Times New Roman" w:cs="Times New Roman"/>
-          <w:b/>
-          <w:bCs/>
-          <w:color w:val="2F5496" w:themeColor="accent1" w:themeShade="BF"/>
-        </w:rPr>
-        <w:t>: number[] = [1, 2, 3];</w:t>
-      </w:r>
-    </w:p>
-    <w:p>
-      <w:pPr>
-        <w:rPr>
-          <w:rFonts w:ascii="Times New Roman" w:hAnsi="Times New Roman" w:cs="Times New Roman"/>
-          <w:b/>
-          <w:bCs/>
-          <w:color w:val="2F5496" w:themeColor="accent1" w:themeShade="BF"/>
-        </w:rPr>
-      </w:pPr>
-      <w:r>
-        <w:rPr>
-          <w:rFonts w:ascii="Times New Roman" w:hAnsi="Times New Roman" w:cs="Times New Roman"/>
-          <w:b/>
-          <w:bCs/>
-          <w:color w:val="2F5496" w:themeColor="accent1" w:themeShade="BF"/>
-        </w:rPr>
-        <w:t xml:space="preserve">  </w:t>
-      </w:r>
-      <w:proofErr w:type="spellStart"/>
-      <w:r>
-        <w:rPr>
-          <w:rFonts w:ascii="Times New Roman" w:hAnsi="Times New Roman" w:cs="Times New Roman"/>
-          <w:b/>
-          <w:bCs/>
-          <w:color w:val="2F5496" w:themeColor="accent1" w:themeShade="BF"/>
-        </w:rPr>
-        <w:t>meuVetor.unshift</w:t>
-      </w:r>
-      <w:proofErr w:type="spellEnd"/>
-      <w:r>
-        <w:rPr>
-          <w:rFonts w:ascii="Times New Roman" w:hAnsi="Times New Roman" w:cs="Times New Roman"/>
-          <w:b/>
-          <w:bCs/>
-          <w:color w:val="2F5496" w:themeColor="accent1" w:themeShade="BF"/>
-        </w:rPr>
-        <w:t>(</w:t>
+        <w:t xml:space="preserve"> inserir valor no inicio do vetor(lista)</w:t>
+      </w:r>
+    </w:p>
+    <w:p>
+      <w:pPr>
+        <w:rPr>
+          <w:rFonts w:ascii="Times New Roman" w:hAnsi="Times New Roman" w:cs="Times New Roman"/>
+          <w:b/>
+          <w:bCs/>
+          <w:color w:val="2F5496" w:themeColor="accent1" w:themeShade="BF"/>
+        </w:rPr>
+      </w:pPr>
+      <w:r>
+        <w:rPr>
+          <w:rFonts w:ascii="Times New Roman" w:hAnsi="Times New Roman" w:cs="Times New Roman"/>
+          <w:b/>
+          <w:bCs/>
+          <w:color w:val="2F5496" w:themeColor="accent1" w:themeShade="BF"/>
+        </w:rPr>
+        <w:t>let meuVetor: number[] = [1, 2, 3];</w:t>
+      </w:r>
+    </w:p>
+    <w:p>
+      <w:pPr>
+        <w:rPr>
+          <w:rFonts w:ascii="Times New Roman" w:hAnsi="Times New Roman" w:cs="Times New Roman"/>
+          <w:b/>
+          <w:bCs/>
+          <w:color w:val="2F5496" w:themeColor="accent1" w:themeShade="BF"/>
+        </w:rPr>
+      </w:pPr>
+      <w:r>
+        <w:rPr>
+          <w:rFonts w:ascii="Times New Roman" w:hAnsi="Times New Roman" w:cs="Times New Roman"/>
+          <w:b/>
+          <w:bCs/>
+          <w:color w:val="2F5496" w:themeColor="accent1" w:themeShade="BF"/>
+        </w:rPr>
+        <w:t xml:space="preserve">  meuVetor.unshift(</w:t>
       </w:r>
       <w:r>
         <w:rPr>
@@ -6085,84 +5746,33 @@
           <w:color w:val="2F5496" w:themeColor="accent1" w:themeShade="BF"/>
         </w:rPr>
       </w:pPr>
-      <w:proofErr w:type="spellStart"/>
-      <w:r>
-        <w:rPr>
-          <w:rFonts w:ascii="Times New Roman" w:hAnsi="Times New Roman" w:cs="Times New Roman"/>
-          <w:b/>
-          <w:bCs/>
-          <w:color w:val="2F5496" w:themeColor="accent1" w:themeShade="BF"/>
-        </w:rPr>
-        <w:t>meuVetor.forEach</w:t>
-      </w:r>
-      <w:proofErr w:type="spellEnd"/>
-      <w:r>
-        <w:rPr>
-          <w:rFonts w:ascii="Times New Roman" w:hAnsi="Times New Roman" w:cs="Times New Roman"/>
-          <w:b/>
-          <w:bCs/>
-          <w:color w:val="2F5496" w:themeColor="accent1" w:themeShade="BF"/>
-        </w:rPr>
-        <w:t>(</w:t>
-      </w:r>
-      <w:proofErr w:type="spellStart"/>
-      <w:r>
-        <w:rPr>
-          <w:rFonts w:ascii="Times New Roman" w:hAnsi="Times New Roman" w:cs="Times New Roman"/>
-          <w:b/>
-          <w:bCs/>
-          <w:color w:val="2F5496" w:themeColor="accent1" w:themeShade="BF"/>
-        </w:rPr>
-        <w:t>element</w:t>
-      </w:r>
-      <w:proofErr w:type="spellEnd"/>
-      <w:r>
-        <w:rPr>
-          <w:rFonts w:ascii="Times New Roman" w:hAnsi="Times New Roman" w:cs="Times New Roman"/>
-          <w:b/>
-          <w:bCs/>
-          <w:color w:val="2F5496" w:themeColor="accent1" w:themeShade="BF"/>
-        </w:rPr>
-        <w:t xml:space="preserve"> =&gt; {</w:t>
-      </w:r>
-    </w:p>
-    <w:p>
-      <w:pPr>
-        <w:rPr>
-          <w:rFonts w:ascii="Times New Roman" w:hAnsi="Times New Roman" w:cs="Times New Roman"/>
-          <w:b/>
-          <w:bCs/>
-          <w:color w:val="2F5496" w:themeColor="accent1" w:themeShade="BF"/>
-        </w:rPr>
-      </w:pPr>
-      <w:r>
-        <w:rPr>
-          <w:rFonts w:ascii="Times New Roman" w:hAnsi="Times New Roman" w:cs="Times New Roman"/>
-          <w:b/>
-          <w:bCs/>
-          <w:color w:val="2F5496" w:themeColor="accent1" w:themeShade="BF"/>
-        </w:rPr>
-        <w:t xml:space="preserve">        console.log(`O valor modificado do vetor é ${</w:t>
-      </w:r>
-      <w:proofErr w:type="spellStart"/>
-      <w:r>
-        <w:rPr>
-          <w:rFonts w:ascii="Times New Roman" w:hAnsi="Times New Roman" w:cs="Times New Roman"/>
-          <w:b/>
-          <w:bCs/>
-          <w:color w:val="2F5496" w:themeColor="accent1" w:themeShade="BF"/>
-        </w:rPr>
-        <w:t>element</w:t>
-      </w:r>
-      <w:proofErr w:type="spellEnd"/>
-      <w:r>
-        <w:rPr>
-          <w:rFonts w:ascii="Times New Roman" w:hAnsi="Times New Roman" w:cs="Times New Roman"/>
-          <w:b/>
-          <w:bCs/>
-          <w:color w:val="2F5496" w:themeColor="accent1" w:themeShade="BF"/>
-        </w:rPr>
-        <w:t>}`)</w:t>
+      <w:r>
+        <w:rPr>
+          <w:rFonts w:ascii="Times New Roman" w:hAnsi="Times New Roman" w:cs="Times New Roman"/>
+          <w:b/>
+          <w:bCs/>
+          <w:color w:val="2F5496" w:themeColor="accent1" w:themeShade="BF"/>
+        </w:rPr>
+        <w:t>meuVetor.forEach(element =&gt; {</w:t>
+      </w:r>
+    </w:p>
+    <w:p>
+      <w:pPr>
+        <w:rPr>
+          <w:rFonts w:ascii="Times New Roman" w:hAnsi="Times New Roman" w:cs="Times New Roman"/>
+          <w:b/>
+          <w:bCs/>
+          <w:color w:val="2F5496" w:themeColor="accent1" w:themeShade="BF"/>
+        </w:rPr>
+      </w:pPr>
+      <w:r>
+        <w:rPr>
+          <w:rFonts w:ascii="Times New Roman" w:hAnsi="Times New Roman" w:cs="Times New Roman"/>
+          <w:b/>
+          <w:bCs/>
+          <w:color w:val="2F5496" w:themeColor="accent1" w:themeShade="BF"/>
+        </w:rPr>
+        <w:t xml:space="preserve">        console.log(`O valor modificado do vetor é ${element}`)</w:t>
       </w:r>
     </w:p>
     <w:p>
@@ -6271,27 +5881,7 @@
           <w:bCs/>
           <w:color w:val="2F5496" w:themeColor="accent1" w:themeShade="BF"/>
         </w:rPr>
-        <w:t xml:space="preserve">let </w:t>
-      </w:r>
-      <w:proofErr w:type="spellStart"/>
-      <w:r>
-        <w:rPr>
-          <w:rFonts w:ascii="Times New Roman" w:hAnsi="Times New Roman" w:cs="Times New Roman"/>
-          <w:b/>
-          <w:bCs/>
-          <w:color w:val="2F5496" w:themeColor="accent1" w:themeShade="BF"/>
-        </w:rPr>
-        <w:t>meuVetor</w:t>
-      </w:r>
-      <w:proofErr w:type="spellEnd"/>
-      <w:r>
-        <w:rPr>
-          <w:rFonts w:ascii="Times New Roman" w:hAnsi="Times New Roman" w:cs="Times New Roman"/>
-          <w:b/>
-          <w:bCs/>
-          <w:color w:val="2F5496" w:themeColor="accent1" w:themeShade="BF"/>
-        </w:rPr>
-        <w:t>: number[] = [1, 2, 3];</w:t>
+        <w:t>let meuVetor: number[] = [1, 2, 3];</w:t>
       </w:r>
     </w:p>
     <w:p>
@@ -6322,94 +5912,52 @@
           <w:color w:val="2F5496" w:themeColor="accent1" w:themeShade="BF"/>
         </w:rPr>
       </w:pPr>
-      <w:proofErr w:type="spellStart"/>
-      <w:r>
-        <w:rPr>
-          <w:rFonts w:ascii="Times New Roman" w:hAnsi="Times New Roman" w:cs="Times New Roman"/>
-          <w:b/>
-          <w:bCs/>
-          <w:color w:val="2F5496" w:themeColor="accent1" w:themeShade="BF"/>
-        </w:rPr>
-        <w:t>meuVetor.push</w:t>
-      </w:r>
-      <w:proofErr w:type="spellEnd"/>
-      <w:r>
-        <w:rPr>
-          <w:rFonts w:ascii="Times New Roman" w:hAnsi="Times New Roman" w:cs="Times New Roman"/>
-          <w:b/>
-          <w:bCs/>
-          <w:color w:val="2F5496" w:themeColor="accent1" w:themeShade="BF"/>
-        </w:rPr>
-        <w:t>(4);</w:t>
-      </w:r>
-    </w:p>
-    <w:p>
-      <w:pPr>
-        <w:rPr>
-          <w:rFonts w:ascii="Times New Roman" w:hAnsi="Times New Roman" w:cs="Times New Roman"/>
-          <w:b/>
-          <w:bCs/>
-          <w:color w:val="2F5496" w:themeColor="accent1" w:themeShade="BF"/>
-        </w:rPr>
-      </w:pPr>
-      <w:proofErr w:type="spellStart"/>
-      <w:r>
-        <w:rPr>
-          <w:rFonts w:ascii="Times New Roman" w:hAnsi="Times New Roman" w:cs="Times New Roman"/>
-          <w:b/>
-          <w:bCs/>
-          <w:color w:val="2F5496" w:themeColor="accent1" w:themeShade="BF"/>
-        </w:rPr>
-        <w:t>meuVetor.push</w:t>
-      </w:r>
-      <w:proofErr w:type="spellEnd"/>
-      <w:r>
-        <w:rPr>
-          <w:rFonts w:ascii="Times New Roman" w:hAnsi="Times New Roman" w:cs="Times New Roman"/>
-          <w:b/>
-          <w:bCs/>
-          <w:color w:val="2F5496" w:themeColor="accent1" w:themeShade="BF"/>
-        </w:rPr>
-        <w:t>(5);</w:t>
-      </w:r>
-    </w:p>
-    <w:p>
-      <w:pPr>
-        <w:rPr>
-          <w:rFonts w:ascii="Times New Roman" w:hAnsi="Times New Roman" w:cs="Times New Roman"/>
-          <w:b/>
-          <w:bCs/>
-          <w:color w:val="2F5496" w:themeColor="accent1" w:themeShade="BF"/>
-        </w:rPr>
-      </w:pPr>
-      <w:r>
-        <w:rPr>
-          <w:rFonts w:ascii="Times New Roman" w:hAnsi="Times New Roman" w:cs="Times New Roman"/>
-          <w:b/>
-          <w:bCs/>
-          <w:color w:val="2F5496" w:themeColor="accent1" w:themeShade="BF"/>
-        </w:rPr>
-        <w:t>console.log(</w:t>
-      </w:r>
-      <w:proofErr w:type="spellStart"/>
-      <w:r>
-        <w:rPr>
-          <w:rFonts w:ascii="Times New Roman" w:hAnsi="Times New Roman" w:cs="Times New Roman"/>
-          <w:b/>
-          <w:bCs/>
-          <w:color w:val="2F5496" w:themeColor="accent1" w:themeShade="BF"/>
-        </w:rPr>
-        <w:t>meuVetor</w:t>
-      </w:r>
-      <w:proofErr w:type="spellEnd"/>
-      <w:r>
-        <w:rPr>
-          <w:rFonts w:ascii="Times New Roman" w:hAnsi="Times New Roman" w:cs="Times New Roman"/>
-          <w:b/>
-          <w:bCs/>
-          <w:color w:val="2F5496" w:themeColor="accent1" w:themeShade="BF"/>
-        </w:rPr>
-        <w:t>);  // Saída: [1, 2, 3, 4, 5]</w:t>
+      <w:r>
+        <w:rPr>
+          <w:rFonts w:ascii="Times New Roman" w:hAnsi="Times New Roman" w:cs="Times New Roman"/>
+          <w:b/>
+          <w:bCs/>
+          <w:color w:val="2F5496" w:themeColor="accent1" w:themeShade="BF"/>
+        </w:rPr>
+        <w:t>meuVetor.push(4);</w:t>
+      </w:r>
+    </w:p>
+    <w:p>
+      <w:pPr>
+        <w:rPr>
+          <w:rFonts w:ascii="Times New Roman" w:hAnsi="Times New Roman" w:cs="Times New Roman"/>
+          <w:b/>
+          <w:bCs/>
+          <w:color w:val="2F5496" w:themeColor="accent1" w:themeShade="BF"/>
+        </w:rPr>
+      </w:pPr>
+      <w:r>
+        <w:rPr>
+          <w:rFonts w:ascii="Times New Roman" w:hAnsi="Times New Roman" w:cs="Times New Roman"/>
+          <w:b/>
+          <w:bCs/>
+          <w:color w:val="2F5496" w:themeColor="accent1" w:themeShade="BF"/>
+        </w:rPr>
+        <w:t>meuVetor.push(5);</w:t>
+      </w:r>
+    </w:p>
+    <w:p>
+      <w:pPr>
+        <w:rPr>
+          <w:rFonts w:ascii="Times New Roman" w:hAnsi="Times New Roman" w:cs="Times New Roman"/>
+          <w:b/>
+          <w:bCs/>
+          <w:color w:val="2F5496" w:themeColor="accent1" w:themeShade="BF"/>
+        </w:rPr>
+      </w:pPr>
+      <w:r>
+        <w:rPr>
+          <w:rFonts w:ascii="Times New Roman" w:hAnsi="Times New Roman" w:cs="Times New Roman"/>
+          <w:b/>
+          <w:bCs/>
+          <w:color w:val="2F5496" w:themeColor="accent1" w:themeShade="BF"/>
+        </w:rPr>
+        <w:t>console.log(meuVetor);  // Saída: [1, 2, 3, 4, 5]</w:t>
       </w:r>
     </w:p>
     <w:p>
@@ -6460,27 +6008,7 @@
           <w:bCs/>
           <w:color w:val="2F5496" w:themeColor="accent1" w:themeShade="BF"/>
         </w:rPr>
-        <w:t xml:space="preserve">let </w:t>
-      </w:r>
-      <w:proofErr w:type="spellStart"/>
-      <w:r>
-        <w:rPr>
-          <w:rFonts w:ascii="Times New Roman" w:hAnsi="Times New Roman" w:cs="Times New Roman"/>
-          <w:b/>
-          <w:bCs/>
-          <w:color w:val="2F5496" w:themeColor="accent1" w:themeShade="BF"/>
-        </w:rPr>
-        <w:t>meuVetor</w:t>
-      </w:r>
-      <w:proofErr w:type="spellEnd"/>
-      <w:r>
-        <w:rPr>
-          <w:rFonts w:ascii="Times New Roman" w:hAnsi="Times New Roman" w:cs="Times New Roman"/>
-          <w:b/>
-          <w:bCs/>
-          <w:color w:val="2F5496" w:themeColor="accent1" w:themeShade="BF"/>
-        </w:rPr>
-        <w:t>: number[] = [1, 2, 3, 4, 5];</w:t>
+        <w:t>let meuVetor: number[] = [1, 2, 3, 4, 5];</w:t>
       </w:r>
     </w:p>
     <w:p>
@@ -6511,64 +6039,33 @@
           <w:color w:val="2F5496" w:themeColor="accent1" w:themeShade="BF"/>
         </w:rPr>
       </w:pPr>
-      <w:proofErr w:type="spellStart"/>
-      <w:r>
-        <w:rPr>
-          <w:rFonts w:ascii="Times New Roman" w:hAnsi="Times New Roman" w:cs="Times New Roman"/>
-          <w:b/>
-          <w:bCs/>
-          <w:color w:val="2F5496" w:themeColor="accent1" w:themeShade="BF"/>
-        </w:rPr>
-        <w:t>meuVetor.pop</w:t>
-      </w:r>
-      <w:proofErr w:type="spellEnd"/>
-      <w:r>
-        <w:rPr>
-          <w:rFonts w:ascii="Times New Roman" w:hAnsi="Times New Roman" w:cs="Times New Roman"/>
-          <w:b/>
-          <w:bCs/>
-          <w:color w:val="2F5496" w:themeColor="accent1" w:themeShade="BF"/>
-        </w:rPr>
-        <w:t>();</w:t>
-      </w:r>
-    </w:p>
-    <w:p>
-      <w:pPr>
-        <w:rPr>
-          <w:rFonts w:ascii="Times New Roman" w:hAnsi="Times New Roman" w:cs="Times New Roman"/>
-          <w:b/>
-          <w:bCs/>
-          <w:color w:val="2F5496" w:themeColor="accent1" w:themeShade="BF"/>
-        </w:rPr>
-      </w:pPr>
-      <w:r>
-        <w:rPr>
-          <w:rFonts w:ascii="Times New Roman" w:hAnsi="Times New Roman" w:cs="Times New Roman"/>
-          <w:b/>
-          <w:bCs/>
-          <w:color w:val="2F5496" w:themeColor="accent1" w:themeShade="BF"/>
-        </w:rPr>
-        <w:t>console.log(</w:t>
-      </w:r>
-      <w:proofErr w:type="spellStart"/>
-      <w:r>
-        <w:rPr>
-          <w:rFonts w:ascii="Times New Roman" w:hAnsi="Times New Roman" w:cs="Times New Roman"/>
-          <w:b/>
-          <w:bCs/>
-          <w:color w:val="2F5496" w:themeColor="accent1" w:themeShade="BF"/>
-        </w:rPr>
-        <w:t>meuVetor</w:t>
-      </w:r>
-      <w:proofErr w:type="spellEnd"/>
-      <w:r>
-        <w:rPr>
-          <w:rFonts w:ascii="Times New Roman" w:hAnsi="Times New Roman" w:cs="Times New Roman"/>
-          <w:b/>
-          <w:bCs/>
-          <w:color w:val="2F5496" w:themeColor="accent1" w:themeShade="BF"/>
-        </w:rPr>
-        <w:t>);  // Saída: [1, 2, 3, 4]</w:t>
+      <w:r>
+        <w:rPr>
+          <w:rFonts w:ascii="Times New Roman" w:hAnsi="Times New Roman" w:cs="Times New Roman"/>
+          <w:b/>
+          <w:bCs/>
+          <w:color w:val="2F5496" w:themeColor="accent1" w:themeShade="BF"/>
+        </w:rPr>
+        <w:t>meuVetor.pop();</w:t>
+      </w:r>
+    </w:p>
+    <w:p>
+      <w:pPr>
+        <w:rPr>
+          <w:rFonts w:ascii="Times New Roman" w:hAnsi="Times New Roman" w:cs="Times New Roman"/>
+          <w:b/>
+          <w:bCs/>
+          <w:color w:val="2F5496" w:themeColor="accent1" w:themeShade="BF"/>
+        </w:rPr>
+      </w:pPr>
+      <w:r>
+        <w:rPr>
+          <w:rFonts w:ascii="Times New Roman" w:hAnsi="Times New Roman" w:cs="Times New Roman"/>
+          <w:b/>
+          <w:bCs/>
+          <w:color w:val="2F5496" w:themeColor="accent1" w:themeShade="BF"/>
+        </w:rPr>
+        <w:t>console.log(meuVetor);  // Saída: [1, 2, 3, 4]</w:t>
       </w:r>
     </w:p>
     <w:p>
@@ -6606,27 +6103,7 @@
           <w:bCs/>
           <w:color w:val="2F5496" w:themeColor="accent1" w:themeShade="BF"/>
         </w:rPr>
-        <w:t xml:space="preserve">let </w:t>
-      </w:r>
-      <w:proofErr w:type="spellStart"/>
-      <w:r>
-        <w:rPr>
-          <w:rFonts w:ascii="Times New Roman" w:hAnsi="Times New Roman" w:cs="Times New Roman"/>
-          <w:b/>
-          <w:bCs/>
-          <w:color w:val="2F5496" w:themeColor="accent1" w:themeShade="BF"/>
-        </w:rPr>
-        <w:t>meuVetor</w:t>
-      </w:r>
-      <w:proofErr w:type="spellEnd"/>
-      <w:r>
-        <w:rPr>
-          <w:rFonts w:ascii="Times New Roman" w:hAnsi="Times New Roman" w:cs="Times New Roman"/>
-          <w:b/>
-          <w:bCs/>
-          <w:color w:val="2F5496" w:themeColor="accent1" w:themeShade="BF"/>
-        </w:rPr>
-        <w:t>: number[] = [1, 2, 3, 4, 5];</w:t>
+        <w:t>let meuVetor: number[] = [1, 2, 3, 4, 5];</w:t>
       </w:r>
     </w:p>
     <w:p>
@@ -6657,64 +6134,33 @@
           <w:color w:val="2F5496" w:themeColor="accent1" w:themeShade="BF"/>
         </w:rPr>
       </w:pPr>
-      <w:proofErr w:type="spellStart"/>
-      <w:r>
-        <w:rPr>
-          <w:rFonts w:ascii="Times New Roman" w:hAnsi="Times New Roman" w:cs="Times New Roman"/>
-          <w:b/>
-          <w:bCs/>
-          <w:color w:val="2F5496" w:themeColor="accent1" w:themeShade="BF"/>
-        </w:rPr>
-        <w:t>meuVetor.shift</w:t>
-      </w:r>
-      <w:proofErr w:type="spellEnd"/>
-      <w:r>
-        <w:rPr>
-          <w:rFonts w:ascii="Times New Roman" w:hAnsi="Times New Roman" w:cs="Times New Roman"/>
-          <w:b/>
-          <w:bCs/>
-          <w:color w:val="2F5496" w:themeColor="accent1" w:themeShade="BF"/>
-        </w:rPr>
-        <w:t>();</w:t>
-      </w:r>
-    </w:p>
-    <w:p>
-      <w:pPr>
-        <w:rPr>
-          <w:rFonts w:ascii="Times New Roman" w:hAnsi="Times New Roman" w:cs="Times New Roman"/>
-          <w:b/>
-          <w:bCs/>
-          <w:color w:val="2F5496" w:themeColor="accent1" w:themeShade="BF"/>
-        </w:rPr>
-      </w:pPr>
-      <w:r>
-        <w:rPr>
-          <w:rFonts w:ascii="Times New Roman" w:hAnsi="Times New Roman" w:cs="Times New Roman"/>
-          <w:b/>
-          <w:bCs/>
-          <w:color w:val="2F5496" w:themeColor="accent1" w:themeShade="BF"/>
-        </w:rPr>
-        <w:t>console.log(</w:t>
-      </w:r>
-      <w:proofErr w:type="spellStart"/>
-      <w:r>
-        <w:rPr>
-          <w:rFonts w:ascii="Times New Roman" w:hAnsi="Times New Roman" w:cs="Times New Roman"/>
-          <w:b/>
-          <w:bCs/>
-          <w:color w:val="2F5496" w:themeColor="accent1" w:themeShade="BF"/>
-        </w:rPr>
-        <w:t>meuVetor</w:t>
-      </w:r>
-      <w:proofErr w:type="spellEnd"/>
-      <w:r>
-        <w:rPr>
-          <w:rFonts w:ascii="Times New Roman" w:hAnsi="Times New Roman" w:cs="Times New Roman"/>
-          <w:b/>
-          <w:bCs/>
-          <w:color w:val="2F5496" w:themeColor="accent1" w:themeShade="BF"/>
-        </w:rPr>
-        <w:t>);</w:t>
+      <w:r>
+        <w:rPr>
+          <w:rFonts w:ascii="Times New Roman" w:hAnsi="Times New Roman" w:cs="Times New Roman"/>
+          <w:b/>
+          <w:bCs/>
+          <w:color w:val="2F5496" w:themeColor="accent1" w:themeShade="BF"/>
+        </w:rPr>
+        <w:t>meuVetor.shift();</w:t>
+      </w:r>
+    </w:p>
+    <w:p>
+      <w:pPr>
+        <w:rPr>
+          <w:rFonts w:ascii="Times New Roman" w:hAnsi="Times New Roman" w:cs="Times New Roman"/>
+          <w:b/>
+          <w:bCs/>
+          <w:color w:val="2F5496" w:themeColor="accent1" w:themeShade="BF"/>
+        </w:rPr>
+      </w:pPr>
+      <w:r>
+        <w:rPr>
+          <w:rFonts w:ascii="Times New Roman" w:hAnsi="Times New Roman" w:cs="Times New Roman"/>
+          <w:b/>
+          <w:bCs/>
+          <w:color w:val="2F5496" w:themeColor="accent1" w:themeShade="BF"/>
+        </w:rPr>
+        <w:t>console.log(meuVetor);</w:t>
       </w:r>
     </w:p>
     <w:p>
@@ -6752,135 +6198,64 @@
           <w:bCs/>
           <w:color w:val="2F5496" w:themeColor="accent1" w:themeShade="BF"/>
         </w:rPr>
-        <w:t xml:space="preserve">let </w:t>
-      </w:r>
-      <w:proofErr w:type="spellStart"/>
-      <w:r>
-        <w:rPr>
-          <w:rFonts w:ascii="Times New Roman" w:hAnsi="Times New Roman" w:cs="Times New Roman"/>
-          <w:b/>
-          <w:bCs/>
-          <w:color w:val="2F5496" w:themeColor="accent1" w:themeShade="BF"/>
-        </w:rPr>
-        <w:t>meuVetor</w:t>
-      </w:r>
-      <w:proofErr w:type="spellEnd"/>
-      <w:r>
-        <w:rPr>
-          <w:rFonts w:ascii="Times New Roman" w:hAnsi="Times New Roman" w:cs="Times New Roman"/>
-          <w:b/>
-          <w:bCs/>
-          <w:color w:val="2F5496" w:themeColor="accent1" w:themeShade="BF"/>
-        </w:rPr>
-        <w:t>: number[] = [1, 2, 3, 4, 5];</w:t>
-      </w:r>
-    </w:p>
-    <w:p>
-      <w:pPr>
-        <w:rPr>
-          <w:rFonts w:ascii="Times New Roman" w:hAnsi="Times New Roman" w:cs="Times New Roman"/>
-          <w:b/>
-          <w:bCs/>
-          <w:color w:val="2F5496" w:themeColor="accent1" w:themeShade="BF"/>
-        </w:rPr>
-      </w:pPr>
-      <w:r>
-        <w:rPr>
-          <w:rFonts w:ascii="Times New Roman" w:hAnsi="Times New Roman" w:cs="Times New Roman"/>
-          <w:b/>
-          <w:bCs/>
-          <w:color w:val="2F5496" w:themeColor="accent1" w:themeShade="BF"/>
-        </w:rPr>
-        <w:t xml:space="preserve">// Usando </w:t>
-      </w:r>
-      <w:proofErr w:type="spellStart"/>
-      <w:r>
-        <w:rPr>
-          <w:rFonts w:ascii="Times New Roman" w:hAnsi="Times New Roman" w:cs="Times New Roman"/>
-          <w:b/>
-          <w:bCs/>
-          <w:color w:val="2F5496" w:themeColor="accent1" w:themeShade="BF"/>
-        </w:rPr>
-        <w:t>splice</w:t>
-      </w:r>
-      <w:proofErr w:type="spellEnd"/>
-      <w:r>
-        <w:rPr>
-          <w:rFonts w:ascii="Times New Roman" w:hAnsi="Times New Roman" w:cs="Times New Roman"/>
-          <w:b/>
-          <w:bCs/>
-          <w:color w:val="2F5496" w:themeColor="accent1" w:themeShade="BF"/>
-        </w:rPr>
-        <w:t xml:space="preserve"> para remover elementos a partir do índice 2 (inclusive)</w:t>
-      </w:r>
-    </w:p>
-    <w:p>
-      <w:pPr>
-        <w:rPr>
-          <w:rFonts w:ascii="Times New Roman" w:hAnsi="Times New Roman" w:cs="Times New Roman"/>
-          <w:b/>
-          <w:bCs/>
-          <w:color w:val="2F5496" w:themeColor="accent1" w:themeShade="BF"/>
-        </w:rPr>
-      </w:pPr>
-      <w:proofErr w:type="spellStart"/>
-      <w:r>
-        <w:rPr>
-          <w:rFonts w:ascii="Times New Roman" w:hAnsi="Times New Roman" w:cs="Times New Roman"/>
-          <w:b/>
-          <w:bCs/>
-          <w:color w:val="2F5496" w:themeColor="accent1" w:themeShade="BF"/>
-        </w:rPr>
-        <w:t>meuVetor.splice</w:t>
-      </w:r>
-      <w:proofErr w:type="spellEnd"/>
-      <w:r>
-        <w:rPr>
-          <w:rFonts w:ascii="Times New Roman" w:hAnsi="Times New Roman" w:cs="Times New Roman"/>
-          <w:b/>
-          <w:bCs/>
-          <w:color w:val="2F5496" w:themeColor="accent1" w:themeShade="BF"/>
-        </w:rPr>
-        <w:t>(2, 2);</w:t>
-      </w:r>
-    </w:p>
-    <w:p>
-      <w:pPr>
-        <w:rPr>
-          <w:rFonts w:ascii="Times New Roman" w:hAnsi="Times New Roman" w:cs="Times New Roman"/>
-          <w:b/>
-          <w:bCs/>
-          <w:color w:val="2F5496" w:themeColor="accent1" w:themeShade="BF"/>
-        </w:rPr>
-      </w:pPr>
-      <w:r>
-        <w:rPr>
-          <w:rFonts w:ascii="Times New Roman" w:hAnsi="Times New Roman" w:cs="Times New Roman"/>
-          <w:b/>
-          <w:bCs/>
-          <w:color w:val="2F5496" w:themeColor="accent1" w:themeShade="BF"/>
-        </w:rPr>
-        <w:t>console.log(</w:t>
-      </w:r>
-      <w:proofErr w:type="spellStart"/>
-      <w:r>
-        <w:rPr>
-          <w:rFonts w:ascii="Times New Roman" w:hAnsi="Times New Roman" w:cs="Times New Roman"/>
-          <w:b/>
-          <w:bCs/>
-          <w:color w:val="2F5496" w:themeColor="accent1" w:themeShade="BF"/>
-        </w:rPr>
-        <w:t>meuVetor</w:t>
-      </w:r>
-      <w:proofErr w:type="spellEnd"/>
-      <w:r>
-        <w:rPr>
-          <w:rFonts w:ascii="Times New Roman" w:hAnsi="Times New Roman" w:cs="Times New Roman"/>
-          <w:b/>
-          <w:bCs/>
-          <w:color w:val="2F5496" w:themeColor="accent1" w:themeShade="BF"/>
-        </w:rPr>
-        <w:t>);  // Saída: [1, 2, 5]</w:t>
+        <w:t>let meuVetor: number[] = [1, 2, 3, 4, 5];</w:t>
+      </w:r>
+    </w:p>
+    <w:p>
+      <w:pPr>
+        <w:rPr>
+          <w:rFonts w:ascii="Times New Roman" w:hAnsi="Times New Roman" w:cs="Times New Roman"/>
+          <w:b/>
+          <w:bCs/>
+          <w:color w:val="2F5496" w:themeColor="accent1" w:themeShade="BF"/>
+        </w:rPr>
+      </w:pPr>
+      <w:r>
+        <w:rPr>
+          <w:rFonts w:ascii="Times New Roman" w:hAnsi="Times New Roman" w:cs="Times New Roman"/>
+          <w:b/>
+          <w:bCs/>
+          <w:color w:val="2F5496" w:themeColor="accent1" w:themeShade="BF"/>
+        </w:rPr>
+        <w:t>// Usando splice para remover elementos a partir do índice 2 (inclusive)</w:t>
+      </w:r>
+    </w:p>
+    <w:p>
+      <w:pPr>
+        <w:rPr>
+          <w:rFonts w:ascii="Times New Roman" w:hAnsi="Times New Roman" w:cs="Times New Roman"/>
+          <w:b/>
+          <w:bCs/>
+          <w:color w:val="2F5496" w:themeColor="accent1" w:themeShade="BF"/>
+        </w:rPr>
+      </w:pPr>
+      <w:r>
+        <w:rPr>
+          <w:rFonts w:ascii="Times New Roman" w:hAnsi="Times New Roman" w:cs="Times New Roman"/>
+          <w:b/>
+          <w:bCs/>
+          <w:color w:val="2F5496" w:themeColor="accent1" w:themeShade="BF"/>
+        </w:rPr>
+        <w:t>meuVetor.splice(2, 2);</w:t>
+      </w:r>
+    </w:p>
+    <w:p>
+      <w:pPr>
+        <w:rPr>
+          <w:rFonts w:ascii="Times New Roman" w:hAnsi="Times New Roman" w:cs="Times New Roman"/>
+          <w:b/>
+          <w:bCs/>
+          <w:color w:val="2F5496" w:themeColor="accent1" w:themeShade="BF"/>
+        </w:rPr>
+      </w:pPr>
+      <w:r>
+        <w:rPr>
+          <w:rFonts w:ascii="Times New Roman" w:hAnsi="Times New Roman" w:cs="Times New Roman"/>
+          <w:b/>
+          <w:bCs/>
+          <w:color w:val="2F5496" w:themeColor="accent1" w:themeShade="BF"/>
+        </w:rPr>
+        <w:t>console.log(meuVetor);  // Saída: [1, 2, 5]</w:t>
       </w:r>
     </w:p>
     <w:p>

</xml_diff>